<commit_message>
revised _eLife_ digest again
</commit_message>
<xml_diff>
--- a/paper/eLife_digest.docx
+++ b/paper/eLife_digest.docx
@@ -50,7 +50,10 @@
     <w:p/>
     <w:p>
       <w:r>
-        <w:t xml:space="preserve">HIV, the </w:t>
+        <w:t>T</w:t>
+      </w:r>
+      <w:r>
+        <w:t xml:space="preserve">he </w:t>
       </w:r>
       <w:r>
         <w:t xml:space="preserve">virus </w:t>
@@ -62,61 +65,111 @@
         <w:t xml:space="preserve"> AIDS, </w:t>
       </w:r>
       <w:r>
-        <w:t>consists</w:t>
-      </w:r>
-      <w:r>
-        <w:t xml:space="preserve"> of genetic material </w:t>
-      </w:r>
-      <w:r>
-        <w:t xml:space="preserve">and proteins </w:t>
-      </w:r>
-      <w:r>
-        <w:t>encased in a</w:t>
-      </w:r>
-      <w:r>
-        <w:t xml:space="preserve"> membrane</w:t>
-      </w:r>
+        <w:t xml:space="preserve">known as HIV, </w:t>
+      </w:r>
+      <w:r>
+        <w:t xml:space="preserve">has </w:t>
+      </w:r>
+      <w:commentRangeStart w:id="0"/>
+      <w:del w:id="1" w:author="Jesse Bloom" w:date="2018-04-16T07:05:00Z">
+        <w:r>
+          <w:delText>an external membrane that carries proteins essential for its life cycle</w:delText>
+        </w:r>
+      </w:del>
+      <w:ins w:id="2" w:author="Jesse Bloom" w:date="2018-04-16T07:05:00Z">
+        <w:r>
+          <w:t>a protein on its surface called Env that is essential for the virus to infect cells</w:t>
+        </w:r>
+      </w:ins>
       <w:r>
         <w:t xml:space="preserve">. </w:t>
       </w:r>
-      <w:r>
-        <w:t>On the surface of these viruses is a protein called</w:t>
-      </w:r>
-      <w:r>
-        <w:t xml:space="preserve"> Env, </w:t>
-      </w:r>
-      <w:r>
-        <w:t>which enables</w:t>
-      </w:r>
-      <w:r>
-        <w:t xml:space="preserve"> HIV to infect the cells. Env can also </w:t>
-      </w:r>
-      <w:r>
-        <w:t xml:space="preserve">be recognised by </w:t>
-      </w:r>
-      <w:r>
-        <w:t xml:space="preserve">antibodies generated by </w:t>
-      </w:r>
-      <w:r>
-        <w:t>the immune system</w:t>
-      </w:r>
-      <w:r>
-        <w:t xml:space="preserve">. These antibodies can block the virus from infecting cells, or </w:t>
-      </w:r>
-      <w:r>
-        <w:t>target the virus for destruction</w:t>
-      </w:r>
-      <w:r>
-        <w:t xml:space="preserve">. </w:t>
-      </w:r>
-      <w:r>
-        <w:t xml:space="preserve">But unfortunately, </w:t>
+      <w:commentRangeEnd w:id="0"/>
+      <w:r>
+        <w:rPr>
+          <w:rStyle w:val="CommentReference"/>
+        </w:rPr>
+        <w:commentReference w:id="0"/>
+      </w:r>
+      <w:del w:id="4" w:author="Jesse Bloom" w:date="2018-04-16T07:05:00Z">
+        <w:r>
+          <w:delText xml:space="preserve">For example, Env is a surface protein that </w:delText>
+        </w:r>
+        <w:r>
+          <w:delText>enables</w:delText>
+        </w:r>
+        <w:r>
+          <w:delText xml:space="preserve"> HIV to infect the cells</w:delText>
+        </w:r>
+        <w:r>
+          <w:delText xml:space="preserve"> of the host</w:delText>
+        </w:r>
+        <w:r>
+          <w:delText xml:space="preserve">. </w:delText>
+        </w:r>
+      </w:del>
+      <w:r>
+        <w:t xml:space="preserve">Env can also </w:t>
+      </w:r>
+      <w:r>
+        <w:t>be recognised by the immune system</w:t>
+      </w:r>
+      <w:r>
+        <w:t xml:space="preserve">, which </w:t>
+      </w:r>
+      <w:del w:id="5" w:author="Jesse Bloom" w:date="2018-04-16T07:51:00Z">
+        <w:r>
+          <w:delText xml:space="preserve">can </w:delText>
+        </w:r>
+      </w:del>
+      <w:r>
+        <w:t>then</w:t>
+      </w:r>
+      <w:r>
+        <w:t xml:space="preserve"> target</w:t>
+      </w:r>
+      <w:ins w:id="6" w:author="Jesse Bloom" w:date="2018-04-16T07:51:00Z">
+        <w:r>
+          <w:t>s</w:t>
+        </w:r>
+      </w:ins>
+      <w:r>
+        <w:t xml:space="preserve"> the virus for destruction or</w:t>
+      </w:r>
+      <w:r>
+        <w:t xml:space="preserve"> block</w:t>
+      </w:r>
+      <w:ins w:id="7" w:author="Jesse Bloom" w:date="2018-04-16T07:51:00Z">
+        <w:r>
+          <w:t>s</w:t>
+        </w:r>
+      </w:ins>
+      <w:r>
+        <w:t xml:space="preserve"> </w:t>
+      </w:r>
+      <w:r>
+        <w:t xml:space="preserve">it </w:t>
+      </w:r>
+      <w:r>
+        <w:t>from infecting cell</w:t>
+      </w:r>
+      <w:r>
+        <w:t xml:space="preserve">s. </w:t>
+      </w:r>
+      <w:r>
+        <w:t>U</w:t>
+      </w:r>
+      <w:r>
+        <w:t xml:space="preserve">nfortunately, </w:t>
       </w:r>
       <w:r>
         <w:t xml:space="preserve">Env </w:t>
       </w:r>
       <w:r>
-        <w:t>evolves very quickly,</w:t>
+        <w:t>evolves</w:t>
+      </w:r>
+      <w:r>
+        <w:t xml:space="preserve"> very quickly,</w:t>
       </w:r>
       <w:r>
         <w:t xml:space="preserve"> which means </w:t>
@@ -128,13 +181,19 @@
         <w:t xml:space="preserve">HIV can evade </w:t>
       </w:r>
       <w:r>
-        <w:t xml:space="preserve">our immune </w:t>
+        <w:t xml:space="preserve">our </w:t>
       </w:r>
       <w:r>
         <w:t xml:space="preserve">defences. However, </w:t>
       </w:r>
       <w:r>
-        <w:t>there are limits to how much Env can change, since it still needs to perform its essential role in helping viruses enter cells.</w:t>
+        <w:t xml:space="preserve">there are limits to how much </w:t>
+      </w:r>
+      <w:r>
+        <w:t xml:space="preserve">this protein </w:t>
+      </w:r>
+      <w:r>
+        <w:t>can change, since it still needs to perform its essential role in helping viruses enter cells.</w:t>
       </w:r>
       <w:r>
         <w:t xml:space="preserve"> </w:t>
@@ -148,10 +207,10 @@
         </w:rPr>
       </w:pPr>
       <w:r>
-        <w:t>In the century since HIV infected humans</w:t>
-      </w:r>
-      <w:r>
-        <w:t xml:space="preserve">, </w:t>
+        <w:t xml:space="preserve">In the century since </w:t>
+      </w:r>
+      <w:r>
+        <w:t xml:space="preserve">HIV first appeared in human populations, </w:t>
       </w:r>
       <w:r>
         <w:t>the virus has evolved</w:t>
@@ -171,13 +230,11 @@
       <w:r>
         <w:t>n</w:t>
       </w:r>
-      <w:bookmarkStart w:id="0" w:name="_GoBack"/>
-      <w:bookmarkEnd w:id="0"/>
       <w:r>
         <w:t>y</w:t>
       </w:r>
       <w:r>
-        <w:t xml:space="preserve"> diverse HIV</w:t>
+        <w:t xml:space="preserve"> HIV</w:t>
       </w:r>
       <w:r>
         <w:t xml:space="preserve"> </w:t>
@@ -186,108 +243,137 @@
         <w:t xml:space="preserve">strains </w:t>
       </w:r>
       <w:r>
-        <w:t>that infect</w:t>
+        <w:t xml:space="preserve">that infect </w:t>
+      </w:r>
+      <w:r>
+        <w:t>people</w:t>
+      </w:r>
+      <w:r>
+        <w:t>, and they bear Env proteins</w:t>
+      </w:r>
+      <w:r>
+        <w:t xml:space="preserve"> with substantially different </w:t>
+      </w:r>
+      <w:r>
+        <w:t>sequences</w:t>
+      </w:r>
+      <w:r>
+        <w:t xml:space="preserve">. </w:t>
+      </w:r>
+      <w:r>
+        <w:t xml:space="preserve">However, it is not clear if these </w:t>
+      </w:r>
+      <w:r>
+        <w:t>changes</w:t>
       </w:r>
       <w:r>
         <w:t xml:space="preserve"> </w:t>
       </w:r>
       <w:r>
-        <w:t>humans</w:t>
-      </w:r>
-      <w:r>
-        <w:t xml:space="preserve">, and they bear Env proteins that </w:t>
-      </w:r>
-      <w:r>
-        <w:t>differ substantially in their sequences</w:t>
-      </w:r>
-      <w:r>
-        <w:t xml:space="preserve">. </w:t>
-      </w:r>
-      <w:r>
-        <w:t xml:space="preserve">However, it is not clear if these changes in sequence have resulted in differences </w:t>
-      </w:r>
-      <w:r>
-        <w:t>in which</w:t>
-      </w:r>
-      <w:r>
-        <w:t xml:space="preserve"> mutations different </w:t>
-      </w:r>
-      <w:proofErr w:type="spellStart"/>
+        <w:t xml:space="preserve">in sequence </w:t>
+      </w:r>
+      <w:r>
+        <w:t xml:space="preserve">have resulted </w:t>
+      </w:r>
+      <w:r>
+        <w:t xml:space="preserve">in </w:t>
+      </w:r>
       <w:r>
         <w:t>Env</w:t>
       </w:r>
-      <w:proofErr w:type="spellEnd"/>
-      <w:r>
-        <w:t xml:space="preserve"> proteins can tolerate.</w:t>
+      <w:ins w:id="8" w:author="Jesse Bloom" w:date="2018-04-16T07:51:00Z">
+        <w:r>
+          <w:t>s</w:t>
+        </w:r>
+      </w:ins>
+      <w:r>
+        <w:t xml:space="preserve"> </w:t>
+      </w:r>
+      <w:r>
+        <w:t xml:space="preserve">from distinct strains </w:t>
+      </w:r>
+      <w:r>
+        <w:t>being able to tolerate</w:t>
+      </w:r>
+      <w:r>
+        <w:t xml:space="preserve"> </w:t>
+      </w:r>
+      <w:r>
+        <w:t>differe</w:t>
+      </w:r>
+      <w:r>
+        <w:t xml:space="preserve">nt mutations. </w:t>
+      </w:r>
+      <w:r>
+        <w:t xml:space="preserve"> </w:t>
       </w:r>
     </w:p>
     <w:p/>
     <w:p>
-      <w:proofErr w:type="spellStart"/>
-      <w:r>
-        <w:t>Haddox</w:t>
-      </w:r>
-      <w:proofErr w:type="spellEnd"/>
-      <w:r>
-        <w:t xml:space="preserve"> et al. </w:t>
-      </w:r>
-      <w:r>
-        <w:t>compare</w:t>
-      </w:r>
-      <w:r>
-        <w:t>d</w:t>
-      </w:r>
-      <w:r>
-        <w:t xml:space="preserve"> </w:t>
-      </w:r>
-      <w:r>
-        <w:t xml:space="preserve">how </w:t>
-      </w:r>
-      <w:r>
-        <w:t xml:space="preserve">the Env proteins </w:t>
-      </w:r>
-      <w:r>
-        <w:t xml:space="preserve">from two strains of HIV </w:t>
-      </w:r>
-      <w:r>
-        <w:t>tolerate all the individual mutation</w:t>
-      </w:r>
-      <w:r>
-        <w:t>s</w:t>
-      </w:r>
-      <w:r>
-        <w:t xml:space="preserve"> that can be made to their sequences</w:t>
+      <w:r>
+        <w:t xml:space="preserve">To examine this question, </w:t>
+      </w:r>
+      <w:r>
+        <w:t xml:space="preserve">Haddox et al. </w:t>
+      </w:r>
+      <w:r>
+        <w:t>compared how the Env</w:t>
+      </w:r>
+      <w:ins w:id="9" w:author="Jesse Bloom" w:date="2018-04-16T07:51:00Z">
+        <w:r>
+          <w:t>s</w:t>
+        </w:r>
+      </w:ins>
+      <w:r>
+        <w:t xml:space="preserve"> from two strains of HIV react to</w:t>
+      </w:r>
+      <w:r>
+        <w:t xml:space="preserve"> modifications in their sequences. T</w:t>
+      </w:r>
+      <w:r>
+        <w:t xml:space="preserve">hey </w:t>
+      </w:r>
+      <w:r>
+        <w:t>created</w:t>
+      </w:r>
+      <w:r>
+        <w:t xml:space="preserve"> all </w:t>
+      </w:r>
+      <w:r>
+        <w:t xml:space="preserve">possible </w:t>
+      </w:r>
+      <w:r>
+        <w:t>individual mu</w:t>
+      </w:r>
+      <w:r>
+        <w:t>t</w:t>
+      </w:r>
+      <w:r>
+        <w:t>a</w:t>
+      </w:r>
+      <w:r>
+        <w:t xml:space="preserve">tions in the proteins, and the resulting </w:t>
+      </w:r>
+      <w:r>
+        <w:t xml:space="preserve">collection of mutated viruses </w:t>
+      </w:r>
+      <w:r>
+        <w:t xml:space="preserve">was then tested for </w:t>
+      </w:r>
+      <w:r>
+        <w:t>their ability to infect cells in the laboratory</w:t>
       </w:r>
       <w:r>
         <w:t xml:space="preserve">. </w:t>
-      </w:r>
-      <w:r>
-        <w:t xml:space="preserve">They did this by creating all of the individual mutations, and then testing </w:t>
-      </w:r>
-      <w:r>
-        <w:t xml:space="preserve">the </w:t>
-      </w:r>
-      <w:r>
-        <w:t xml:space="preserve">resulting collection of </w:t>
-      </w:r>
-      <w:r>
-        <w:t xml:space="preserve">mutated viruses </w:t>
-      </w:r>
-      <w:r>
-        <w:t>for their ability to</w:t>
-      </w:r>
-      <w:r>
-        <w:t xml:space="preserve"> </w:t>
-      </w:r>
-      <w:r>
-        <w:t>infect</w:t>
-      </w:r>
-      <w:r>
-        <w:t xml:space="preserve"> cells in the laboratory. </w:t>
       </w:r>
     </w:p>
     <w:p/>
     <w:p>
+      <w:pPr>
+        <w:rPr>
+          <w:b/>
+        </w:rPr>
+      </w:pPr>
       <w:r>
         <w:t xml:space="preserve">Most </w:t>
       </w:r>
@@ -307,40 +393,52 @@
         <w:t>allowed</w:t>
       </w:r>
       <w:r>
+        <w:t xml:space="preserve"> Haddox et al. </w:t>
+      </w:r>
+      <w:r>
+        <w:t xml:space="preserve">to </w:t>
+      </w:r>
+      <w:r>
+        <w:t xml:space="preserve">identify </w:t>
+      </w:r>
+      <w:del w:id="10" w:author="Jesse Bloom" w:date="2018-04-16T07:52:00Z">
+        <w:r>
+          <w:delText xml:space="preserve">which </w:delText>
+        </w:r>
+      </w:del>
+      <w:r>
+        <w:t xml:space="preserve">portions of the protein </w:t>
+      </w:r>
+      <w:ins w:id="11" w:author="Jesse Bloom" w:date="2018-04-16T07:52:00Z">
+        <w:r>
+          <w:t xml:space="preserve">that </w:t>
+        </w:r>
+      </w:ins>
+      <w:r>
+        <w:t xml:space="preserve">easily </w:t>
+      </w:r>
+      <w:r>
+        <w:t xml:space="preserve">accommodate </w:t>
+      </w:r>
+      <w:r>
+        <w:t xml:space="preserve">changes, and </w:t>
+      </w:r>
+      <w:del w:id="12" w:author="Jesse Bloom" w:date="2018-04-16T07:52:00Z">
+        <w:r>
+          <w:delText xml:space="preserve">which </w:delText>
+        </w:r>
+      </w:del>
+      <w:r>
+        <w:t>portions</w:t>
+      </w:r>
+      <w:r>
         <w:t xml:space="preserve"> </w:t>
       </w:r>
-      <w:proofErr w:type="spellStart"/>
-      <w:r>
-        <w:t>Haddox</w:t>
-      </w:r>
-      <w:proofErr w:type="spellEnd"/>
-      <w:r>
-        <w:t xml:space="preserve"> et al. </w:t>
-      </w:r>
-      <w:r>
-        <w:t>to</w:t>
-      </w:r>
-      <w:r>
-        <w:t xml:space="preserve"> </w:t>
-      </w:r>
-      <w:r>
-        <w:t xml:space="preserve">identify which portions of the protein </w:t>
-      </w:r>
-      <w:r>
-        <w:t xml:space="preserve">most easily </w:t>
-      </w:r>
-      <w:r>
-        <w:t xml:space="preserve">accommodate </w:t>
-      </w:r>
-      <w:r>
-        <w:t xml:space="preserve">changes, and which </w:t>
-      </w:r>
-      <w:r>
-        <w:t>portions</w:t>
-      </w:r>
-      <w:r>
-        <w:t xml:space="preserve"> </w:t>
-      </w:r>
+      <w:ins w:id="13" w:author="Jesse Bloom" w:date="2018-04-16T07:52:00Z">
+        <w:r>
+          <w:t xml:space="preserve">that </w:t>
+        </w:r>
+      </w:ins>
       <w:r>
         <w:t>must</w:t>
       </w:r>
@@ -372,45 +470,46 @@
         <w:t xml:space="preserve"> </w:t>
       </w:r>
       <w:r>
-        <w:t>Some</w:t>
-      </w:r>
-      <w:r>
+        <w:t xml:space="preserve">Some </w:t>
+      </w:r>
+      <w:r>
+        <w:t xml:space="preserve">of these </w:t>
+      </w:r>
+      <w:r>
+        <w:t xml:space="preserve">mutations </w:t>
+      </w:r>
+      <w:r>
+        <w:t xml:space="preserve">are under different types of pressures </w:t>
+      </w:r>
+      <w:r>
+        <w:t xml:space="preserve">when the virus </w:t>
+      </w:r>
+      <w:r>
+        <w:t xml:space="preserve">faces </w:t>
+      </w:r>
+      <w:r>
+        <w:t>the immune system</w:t>
+      </w:r>
+      <w:r>
+        <w:t xml:space="preserve">, and </w:t>
+      </w:r>
+      <w:r>
+        <w:t>those</w:t>
+      </w:r>
+      <w:r>
+        <w:t xml:space="preserve"> were identified using </w:t>
+      </w:r>
+      <w:r>
+        <w:t>computational approaches</w:t>
+      </w:r>
+      <w:r>
+        <w:t>.</w:t>
+      </w:r>
+      <w:r>
+        <w:rPr>
+          <w:b/>
+        </w:rPr>
         <w:t xml:space="preserve"> </w:t>
-      </w:r>
-      <w:r>
-        <w:t xml:space="preserve">of these </w:t>
-      </w:r>
-      <w:r>
-        <w:t>mutations</w:t>
-      </w:r>
-      <w:r>
-        <w:t xml:space="preserve"> </w:t>
-      </w:r>
-      <w:r>
-        <w:t xml:space="preserve">are under different types of pressures </w:t>
-      </w:r>
-      <w:r>
-        <w:t xml:space="preserve">when the virus is </w:t>
-      </w:r>
-      <w:r>
-        <w:t xml:space="preserve">in the body and faces </w:t>
-      </w:r>
-      <w:r>
-        <w:t>the immune system</w:t>
-      </w:r>
-      <w:r>
-        <w:t xml:space="preserve">, and </w:t>
-      </w:r>
-      <w:proofErr w:type="spellStart"/>
-      <w:r>
-        <w:t>Haddox</w:t>
-      </w:r>
-      <w:proofErr w:type="spellEnd"/>
-      <w:r>
-        <w:t xml:space="preserve"> et al used computational approaches to identify those mutations</w:t>
-      </w:r>
-      <w:r>
-        <w:t xml:space="preserve">. </w:t>
       </w:r>
     </w:p>
     <w:p/>
@@ -422,17 +521,11 @@
         <w:adjustRightInd w:val="0"/>
         <w:spacing w:after="240"/>
         <w:rPr>
-          <w:rFonts w:ascii="Times" w:hAnsi="Times" w:cs="Times"/>
-          <w:color w:val="000000"/>
-          <w:lang w:val="en-US"/>
+          <w:b/>
         </w:rPr>
       </w:pPr>
       <w:r>
-        <w:t xml:space="preserve">However, </w:t>
-      </w:r>
-      <w:proofErr w:type="gramStart"/>
-      <w:r>
-        <w:t xml:space="preserve">some mutations were tolerated </w:t>
+        <w:t xml:space="preserve">However, some mutations were tolerated </w:t>
       </w:r>
       <w:r>
         <w:t xml:space="preserve">differently </w:t>
@@ -446,31 +539,119 @@
       <w:r>
         <w:t>Env proteins</w:t>
       </w:r>
-      <w:proofErr w:type="gramEnd"/>
-      <w:r>
-        <w:t>. Therefore</w:t>
-      </w:r>
-      <w:r>
-        <w:t>, different viral strains differ in the capability of their</w:t>
+      <w:r>
+        <w:t xml:space="preserve">. </w:t>
+      </w:r>
+      <w:r>
+        <w:t>Therefore</w:t>
+      </w:r>
+      <w:r>
+        <w:t xml:space="preserve">, viral strains differ in </w:t>
+      </w:r>
+      <w:r>
+        <w:t>how</w:t>
+      </w:r>
+      <w:r>
+        <w:t xml:space="preserve"> their</w:t>
       </w:r>
       <w:r>
         <w:t xml:space="preserve"> Env protein</w:t>
       </w:r>
       <w:r>
-        <w:t xml:space="preserve">s to evolve. </w:t>
+        <w:t xml:space="preserve">s </w:t>
+      </w:r>
+      <w:r>
+        <w:t xml:space="preserve">can </w:t>
+      </w:r>
+      <w:r>
+        <w:t>evolve.</w:t>
       </w:r>
       <w:r>
         <w:t xml:space="preserve"> </w:t>
       </w:r>
       <w:r>
-        <w:t>Interestingly, the parts of the protein that differ</w:t>
+        <w:t>T</w:t>
+      </w:r>
+      <w:r>
+        <w:t xml:space="preserve">he parts of </w:t>
+      </w:r>
+      <w:r>
+        <w:t>Env</w:t>
+      </w:r>
+      <w:r>
+        <w:t xml:space="preserve"> that </w:t>
+      </w:r>
+      <w:r>
+        <w:t xml:space="preserve">showed differences </w:t>
+      </w:r>
+      <w:r>
+        <w:t>between the strains</w:t>
+      </w:r>
+      <w:r>
+        <w:t xml:space="preserve"> were not </w:t>
+      </w:r>
+      <w:r>
+        <w:t>necessarily the sections</w:t>
+      </w:r>
+      <w:r>
+        <w:t xml:space="preserve"> that </w:t>
+      </w:r>
+      <w:r>
+        <w:t>had been mutated. This</w:t>
+      </w:r>
+      <w:r>
+        <w:t xml:space="preserve"> sho</w:t>
+      </w:r>
+      <w:r>
+        <w:t>w</w:t>
       </w:r>
       <w:r>
         <w:t>ed</w:t>
       </w:r>
       <w:r>
-        <w:t xml:space="preserve"> in mutational tolerance were not always the same parts that differed in sequence, showing that a sequence change in one part of the Env protein can affect the evolutionary capacity of distant portions of the protein.</w:t>
-      </w:r>
+        <w:t xml:space="preserve"> that </w:t>
+      </w:r>
+      <w:r>
+        <w:t xml:space="preserve">changes in </w:t>
+      </w:r>
+      <w:r>
+        <w:t xml:space="preserve">sequence in one </w:t>
+      </w:r>
+      <w:r>
+        <w:t xml:space="preserve">part </w:t>
+      </w:r>
+      <w:r>
+        <w:t xml:space="preserve">of the protein can </w:t>
+      </w:r>
+      <w:r>
+        <w:t xml:space="preserve">modify </w:t>
+      </w:r>
+      <w:r>
+        <w:t>how</w:t>
+      </w:r>
+      <w:r>
+        <w:t xml:space="preserve"> </w:t>
+      </w:r>
+      <w:r>
+        <w:t>other</w:t>
+      </w:r>
+      <w:r>
+        <w:t xml:space="preserve"> </w:t>
+      </w:r>
+      <w:r>
+        <w:t xml:space="preserve">portions </w:t>
+      </w:r>
+      <w:r>
+        <w:t xml:space="preserve">evolve. </w:t>
+      </w:r>
+      <w:del w:id="14" w:author="Jesse Bloom" w:date="2018-04-16T07:52:00Z">
+        <w:r>
+          <w:rPr>
+            <w:b/>
+          </w:rPr>
+          <w:delText>[OK?]</w:delText>
+        </w:r>
+      </w:del>
     </w:p>
     <w:p>
       <w:r>
@@ -524,6 +705,29 @@
     </w:sectPr>
   </w:body>
 </w:document>
+</file>
+
+<file path=word/comments.xml><?xml version="1.0" encoding="utf-8"?>
+<w:comments xmlns:wpc="http://schemas.microsoft.com/office/word/2010/wordprocessingCanvas" xmlns:mo="http://schemas.microsoft.com/office/mac/office/2008/main" xmlns:mc="http://schemas.openxmlformats.org/markup-compatibility/2006" xmlns:mv="urn:schemas-microsoft-com:mac:vml" xmlns:o="urn:schemas-microsoft-com:office:office" xmlns:r="http://schemas.openxmlformats.org/officeDocument/2006/relationships" xmlns:m="http://schemas.openxmlformats.org/officeDocument/2006/math" xmlns:v="urn:schemas-microsoft-com:vml" xmlns:wp14="http://schemas.microsoft.com/office/word/2010/wordprocessingDrawing" xmlns:wp="http://schemas.openxmlformats.org/drawingml/2006/wordprocessingDrawing" xmlns:w10="urn:schemas-microsoft-com:office:word" xmlns:w="http://schemas.openxmlformats.org/wordprocessingml/2006/main" xmlns:w14="http://schemas.microsoft.com/office/word/2010/wordml" xmlns:wpg="http://schemas.microsoft.com/office/word/2010/wordprocessingGroup" xmlns:wpi="http://schemas.microsoft.com/office/word/2010/wordprocessingInk" xmlns:wne="http://schemas.microsoft.com/office/word/2006/wordml" xmlns:wps="http://schemas.microsoft.com/office/word/2010/wordprocessingShape" mc:Ignorable="w14 wp14">
+  <w:comment w:id="0" w:author="Jesse Bloom" w:date="2018-04-16T07:53:00Z" w:initials="JB">
+    <w:p>
+      <w:pPr>
+        <w:pStyle w:val="CommentText"/>
+      </w:pPr>
+      <w:r>
+        <w:rPr>
+          <w:rStyle w:val="CommentReference"/>
+        </w:rPr>
+        <w:annotationRef/>
+      </w:r>
+      <w:r>
+        <w:t>I have re-worded this again. There is only one type of protein on the surface of HIV, so saying that the membrane carries “proteins” seemed inaccurate. Hopefully this is OK?</w:t>
+      </w:r>
+      <w:bookmarkStart w:id="3" w:name="_GoBack"/>
+      <w:bookmarkEnd w:id="3"/>
+    </w:p>
+  </w:comment>
+</w:comments>
 </file>
 
 <file path=word/styles.xml><?xml version="1.0" encoding="utf-8"?>
@@ -794,6 +998,13 @@
       <w:sz w:val="20"/>
       <w:szCs w:val="20"/>
     </w:rPr>
+  </w:style>
+  <w:style w:type="paragraph" w:styleId="Revision">
+    <w:name w:val="Revision"/>
+    <w:hidden/>
+    <w:uiPriority w:val="99"/>
+    <w:semiHidden/>
+    <w:rsid w:val="00E80F28"/>
   </w:style>
 </w:styles>
 </file>
@@ -1066,6 +1277,13 @@
       <w:sz w:val="20"/>
       <w:szCs w:val="20"/>
     </w:rPr>
+  </w:style>
+  <w:style w:type="paragraph" w:styleId="Revision">
+    <w:name w:val="Revision"/>
+    <w:hidden/>
+    <w:uiPriority w:val="99"/>
+    <w:semiHidden/>
+    <w:rsid w:val="00E80F28"/>
   </w:style>
 </w:styles>
 </file>
@@ -1388,4 +1606,16 @@
   </a:objectDefaults>
   <a:extraClrSchemeLst/>
 </a:theme>
+</file>
+
+<file path=customXml/item1.xml><?xml version="1.0" encoding="utf-8"?>
+<b:Sources xmlns:b="http://schemas.openxmlformats.org/officeDocument/2006/bibliography" xmlns="http://schemas.openxmlformats.org/officeDocument/2006/bibliography" SelectedStyle="/APA.XSL" StyleName="APA"/>
+</file>
+
+<file path=customXml/itemProps1.xml><?xml version="1.0" encoding="utf-8"?>
+<ds:datastoreItem xmlns:ds="http://schemas.openxmlformats.org/officeDocument/2006/customXml" ds:itemID="{626B4803-A496-924A-AB98-411FEC2708FA}">
+  <ds:schemaRefs>
+    <ds:schemaRef ds:uri="http://schemas.openxmlformats.org/officeDocument/2006/bibliography"/>
+  </ds:schemaRefs>
+</ds:datastoreItem>
 </file>
</xml_diff>